<commit_message>
Saved for the night.
</commit_message>
<xml_diff>
--- a/Assignment2/Writeup.docx
+++ b/Assignment2/Writeup.docx
@@ -7,41 +7,7 @@
         <w:pStyle w:val="papertitle"/>
       </w:pPr>
       <w:r>
-        <w:t>Paper Title</w:t>
-      </w:r>
-      <w:r>
-        <w:t>*</w:t>
-      </w:r>
-      <w:r>
-        <w:t xml:space="preserve"> (use style: </w:t>
-      </w:r>
-      <w:r>
-        <w:rPr>
-          <w:i/>
-          <w:iCs/>
-        </w:rPr>
-        <w:t>paper title</w:t>
-      </w:r>
-      <w:r>
-        <w:t>)</w:t>
-      </w:r>
-    </w:p>
-    <w:p>
-      <w:pPr>
-        <w:pStyle w:val="papersubtitle"/>
-      </w:pPr>
-      <w:r>
-        <w:t>Subtitle as needed (</w:t>
-      </w:r>
-      <w:r>
-        <w:rPr>
-          <w:i/>
-          <w:iCs/>
-        </w:rPr>
-        <w:t>paper subtitle</w:t>
-      </w:r>
-      <w:r>
-        <w:t>)</w:t>
+        <w:t>Haberman’s Survival Data</w:t>
       </w:r>
     </w:p>
     <w:p/>
@@ -100,8 +66,6 @@
       <w:pPr>
         <w:pStyle w:val="Affiliation"/>
       </w:pPr>
-      <w:bookmarkStart w:id="0" w:name="_GoBack"/>
-      <w:bookmarkEnd w:id="0"/>
     </w:p>
     <w:p/>
     <w:p>
@@ -134,350 +98,303 @@
         <w:t>—</w:t>
       </w:r>
       <w:r>
-        <w:t xml:space="preserve">This electronic document is a “live” template and already defines the components of your paper [title, text, heads, etc.] in its style sheet.  </w:t>
-      </w:r>
-      <w:r>
-        <w:rPr>
-          <w:i/>
-          <w:color w:val="FF0000"/>
-        </w:rPr>
-        <w:t>*</w:t>
-      </w:r>
-      <w:r>
-        <w:rPr>
-          <w:i/>
-          <w:color w:val="FF0000"/>
-        </w:rPr>
-        <w:t>CRITICAL:  Do</w:t>
-      </w:r>
-      <w:r>
-        <w:rPr>
-          <w:rFonts w:eastAsia="Times New Roman"/>
-          <w:i/>
-          <w:color w:val="FF0000"/>
-        </w:rPr>
         <w:t xml:space="preserve"> </w:t>
       </w:r>
-      <w:r>
-        <w:rPr>
-          <w:i/>
-          <w:color w:val="FF0000"/>
-        </w:rPr>
-        <w:t>Not</w:t>
-      </w:r>
-      <w:r>
-        <w:rPr>
-          <w:rFonts w:eastAsia="Times New Roman"/>
-          <w:i/>
-          <w:color w:val="FF0000"/>
-        </w:rPr>
-        <w:t xml:space="preserve"> </w:t>
-      </w:r>
-      <w:r>
-        <w:rPr>
-          <w:i/>
-          <w:color w:val="FF0000"/>
-        </w:rPr>
-        <w:t>Use</w:t>
-      </w:r>
-      <w:r>
-        <w:rPr>
-          <w:rFonts w:eastAsia="Times New Roman"/>
-          <w:i/>
-          <w:color w:val="FF0000"/>
-        </w:rPr>
-        <w:t xml:space="preserve"> </w:t>
-      </w:r>
-      <w:r>
-        <w:rPr>
-          <w:i/>
-          <w:color w:val="FF0000"/>
-        </w:rPr>
-        <w:t>Symbols,</w:t>
-      </w:r>
-      <w:r>
-        <w:rPr>
-          <w:rFonts w:eastAsia="Times New Roman"/>
-          <w:i/>
-          <w:color w:val="FF0000"/>
-        </w:rPr>
-        <w:t xml:space="preserve"> </w:t>
-      </w:r>
-      <w:r>
-        <w:rPr>
-          <w:i/>
-          <w:color w:val="FF0000"/>
-        </w:rPr>
-        <w:t>Special</w:t>
-      </w:r>
-      <w:r>
-        <w:rPr>
-          <w:rFonts w:eastAsia="Times New Roman"/>
-          <w:i/>
-          <w:color w:val="FF0000"/>
-        </w:rPr>
-        <w:t xml:space="preserve"> </w:t>
-      </w:r>
-      <w:r>
-        <w:rPr>
-          <w:i/>
-          <w:color w:val="FF0000"/>
-        </w:rPr>
-        <w:t>Characters,</w:t>
-      </w:r>
-      <w:r>
-        <w:rPr>
-          <w:rFonts w:eastAsia="Times New Roman"/>
-          <w:i/>
-          <w:color w:val="FF0000"/>
-        </w:rPr>
-        <w:t xml:space="preserve"> </w:t>
-      </w:r>
-      <w:r>
-        <w:rPr>
-          <w:i/>
-          <w:color w:val="FF0000"/>
-        </w:rPr>
-        <w:t>or</w:t>
-      </w:r>
-      <w:r>
-        <w:rPr>
-          <w:rFonts w:eastAsia="Times New Roman"/>
-          <w:i/>
-          <w:color w:val="FF0000"/>
-        </w:rPr>
-        <w:t xml:space="preserve"> </w:t>
-      </w:r>
-      <w:r>
-        <w:rPr>
-          <w:i/>
-          <w:color w:val="FF0000"/>
-        </w:rPr>
-        <w:t>Math</w:t>
-      </w:r>
-      <w:r>
-        <w:rPr>
-          <w:rFonts w:eastAsia="Times New Roman"/>
-          <w:i/>
-          <w:color w:val="FF0000"/>
-        </w:rPr>
-        <w:t xml:space="preserve"> </w:t>
-      </w:r>
-      <w:r>
-        <w:rPr>
-          <w:i/>
-          <w:color w:val="FF0000"/>
-        </w:rPr>
-        <w:t>in</w:t>
-      </w:r>
-      <w:r>
-        <w:rPr>
-          <w:rFonts w:eastAsia="Times New Roman"/>
-          <w:i/>
-          <w:color w:val="FF0000"/>
-        </w:rPr>
-        <w:t xml:space="preserve"> Paper </w:t>
-      </w:r>
-      <w:r>
-        <w:rPr>
-          <w:i/>
-          <w:color w:val="FF0000"/>
-        </w:rPr>
-        <w:t>Title</w:t>
-      </w:r>
-      <w:r>
-        <w:rPr>
-          <w:rFonts w:eastAsia="Times New Roman"/>
-          <w:i/>
-          <w:color w:val="FF0000"/>
-        </w:rPr>
-        <w:t xml:space="preserve"> o</w:t>
-      </w:r>
-      <w:r>
-        <w:rPr>
-          <w:i/>
-          <w:color w:val="FF0000"/>
-        </w:rPr>
-        <w:t>r</w:t>
-      </w:r>
-      <w:r>
-        <w:rPr>
-          <w:rFonts w:eastAsia="Times New Roman"/>
-          <w:i/>
-          <w:color w:val="FF0000"/>
-        </w:rPr>
-        <w:t xml:space="preserve"> </w:t>
-      </w:r>
-      <w:r>
-        <w:rPr>
-          <w:i/>
-          <w:color w:val="FF0000"/>
-        </w:rPr>
-        <w:t>Abstract</w:t>
-      </w:r>
-      <w:r>
-        <w:rPr>
-          <w:color w:val="FF0000"/>
-        </w:rPr>
-        <w:t>.</w:t>
-      </w:r>
-      <w:r>
-        <w:t xml:space="preserve"> </w:t>
-      </w:r>
-      <w:r>
-        <w:rPr>
-          <w:iCs/>
-        </w:rPr>
-        <w:t>(</w:t>
-      </w:r>
-      <w:r>
+      <w:proofErr w:type="gramStart"/>
+      <w:r>
+        <w:t>Th</w:t>
+      </w:r>
+      <w:r>
+        <w:t>is</w:t>
+      </w:r>
+      <w:proofErr w:type="gramEnd"/>
+      <w:r>
+        <w:t xml:space="preserve"> report analyzes a data set of patients who had undergone surgery for breast cancer between 1958 and 1970 at the University of Chicago Billing’s </w:t>
+      </w:r>
+      <w:r>
+        <w:t>Hospital</w:t>
+      </w:r>
+      <w:r>
+        <w:t xml:space="preserve">.   </w:t>
+      </w:r>
+      <w:r>
+        <w:t>We will analyze how patient age, year of operation, number of axillary nodes detect will predict their post operation survival status.</w:t>
+      </w:r>
+    </w:p>
+    <w:p>
+      <w:pPr>
+        <w:pStyle w:val="Keywords"/>
+      </w:pPr>
+      <w:r>
+        <w:t>Keywords—</w:t>
+      </w:r>
+      <w:r>
+        <w:t>breast cancer, University of Chicago B</w:t>
+      </w:r>
+      <w:r>
+        <w:t>illings Hospital, axillary nodes</w:t>
+      </w:r>
+    </w:p>
+    <w:p>
+      <w:pPr>
+        <w:pStyle w:val="Heading1"/>
+      </w:pPr>
+      <w:r>
+        <w:t>Introduction</w:t>
+      </w:r>
+    </w:p>
+    <w:p>
+      <w:pPr>
+        <w:pStyle w:val="Abstract"/>
         <w:rPr>
           <w:b w:val="0"/>
           <w:i/>
           <w:iCs/>
+          <w:sz w:val="20"/>
+          <w:szCs w:val="20"/>
         </w:rPr>
-        <w:t>Abstract</w:t>
-      </w:r>
-      <w:r>
-        <w:rPr>
-          <w:iCs/>
-        </w:rPr>
-        <w:t>)</w:t>
-      </w:r>
-    </w:p>
-    <w:p>
-      <w:pPr>
-        <w:pStyle w:val="Keywords"/>
-      </w:pPr>
-      <w:r>
-        <w:t>Keywords—</w:t>
-      </w:r>
-      <w:r>
-        <w:t>component; formatting; style; styling; insert (</w:t>
-      </w:r>
+      </w:pPr>
       <w:r>
         <w:rPr>
           <w:b w:val="0"/>
+          <w:sz w:val="20"/>
+          <w:szCs w:val="20"/>
         </w:rPr>
-        <w:t>key words</w:t>
-      </w:r>
+        <w:t>Breast cancer is a cancer that develops within the breast tissue.  Breast cancer is a treatable type of cancer with high survival rates in developed countries if diagnosed early enough.</w:t>
+      </w:r>
+      <w:r>
+        <w:rPr>
+          <w:b w:val="0"/>
+          <w:sz w:val="20"/>
+          <w:szCs w:val="20"/>
+        </w:rPr>
+        <w:t xml:space="preserve">  </w:t>
+      </w:r>
+      <w:r>
+        <w:rPr>
+          <w:b w:val="0"/>
+          <w:sz w:val="20"/>
+          <w:szCs w:val="20"/>
+        </w:rPr>
+        <w:t>We will analyze how patient age, year of operation, number of axillary nodes detect will predict their post operation survival status.</w:t>
+      </w:r>
+    </w:p>
+    <w:p>
+      <w:pPr>
+        <w:pStyle w:val="Heading1"/>
+      </w:pPr>
+      <w:r>
+        <w:t>Methodology</w:t>
+      </w:r>
+    </w:p>
+    <w:p>
+      <w:pPr>
+        <w:ind w:firstLine="270"/>
+        <w:jc w:val="left"/>
+      </w:pPr>
+      <w:r>
+        <w:t>This section will explain three different classification algorithms used on this dataset.</w:t>
+      </w:r>
+    </w:p>
+    <w:p>
+      <w:pPr>
+        <w:pStyle w:val="Heading2"/>
+      </w:pPr>
+      <w:r>
+        <w:t>Decision Tree</w:t>
+      </w:r>
+      <w:r>
+        <w:t xml:space="preserve"> (rpart)</w:t>
+      </w:r>
+    </w:p>
+    <w:p>
+      <w:pPr>
+        <w:pStyle w:val="BodyText"/>
+        <w:keepNext/>
+        <w:ind w:firstLine="0"/>
+      </w:pPr>
+      <w:r>
+        <w:rPr>
+          <w:noProof/>
+          <w:lang w:val="en-US" w:eastAsia="en-US"/>
+        </w:rPr>
+        <w:drawing>
+          <wp:inline distT="0" distB="0" distL="0" distR="0" wp14:anchorId="2E6883F5" wp14:editId="7A9B1DF3">
+            <wp:extent cx="3195955" cy="2458720"/>
+            <wp:effectExtent l="0" t="0" r="4445" b="0"/>
+            <wp:docPr id="2" name="Picture 2"/>
+            <wp:cNvGraphicFramePr>
+              <a:graphicFrameLocks xmlns:a="http://schemas.openxmlformats.org/drawingml/2006/main" noChangeAspect="1"/>
+            </wp:cNvGraphicFramePr>
+            <a:graphic xmlns:a="http://schemas.openxmlformats.org/drawingml/2006/main">
+              <a:graphicData uri="http://schemas.openxmlformats.org/drawingml/2006/picture">
+                <pic:pic xmlns:pic="http://schemas.openxmlformats.org/drawingml/2006/picture">
+                  <pic:nvPicPr>
+                    <pic:cNvPr id="2" name="sizeoftree.png"/>
+                    <pic:cNvPicPr/>
+                  </pic:nvPicPr>
+                  <pic:blipFill>
+                    <a:blip r:embed="rId6" cstate="print">
+                      <a:extLst>
+                        <a:ext uri="{28A0092B-C50C-407E-A947-70E740481C1C}">
+                          <a14:useLocalDpi xmlns:a14="http://schemas.microsoft.com/office/drawing/2010/main" val="0"/>
+                        </a:ext>
+                      </a:extLst>
+                    </a:blip>
+                    <a:stretch>
+                      <a:fillRect/>
+                    </a:stretch>
+                  </pic:blipFill>
+                  <pic:spPr>
+                    <a:xfrm>
+                      <a:off x="0" y="0"/>
+                      <a:ext cx="3195955" cy="2458720"/>
+                    </a:xfrm>
+                    <a:prstGeom prst="rect">
+                      <a:avLst/>
+                    </a:prstGeom>
+                  </pic:spPr>
+                </pic:pic>
+              </a:graphicData>
+            </a:graphic>
+          </wp:inline>
+        </w:drawing>
+      </w:r>
+    </w:p>
+    <w:p>
+      <w:pPr>
+        <w:pStyle w:val="Caption"/>
+        <w:jc w:val="both"/>
+      </w:pPr>
+      <w:r>
+        <w:t xml:space="preserve">Figure </w:t>
+      </w:r>
+      <w:fldSimple w:instr=" SEQ Figure \* ARABIC ">
+        <w:r>
+          <w:rPr>
+            <w:noProof/>
+          </w:rPr>
+          <w:t>1</w:t>
+        </w:r>
+      </w:fldSimple>
+      <w:r>
+        <w:t>: Size of Decision Tree</w:t>
+      </w:r>
+      <w:r>
+        <w:t xml:space="preserve"> vs. Relative Error</w:t>
+      </w:r>
+    </w:p>
+    <w:p>
+      <w:pPr>
+        <w:pStyle w:val="BodyText"/>
+      </w:pPr>
+      <w:r>
+        <w:t>First, confirm that you have the correct template for your paper size. This template has been tailored for output on the US-</w:t>
+      </w:r>
+      <w:r>
+        <w:t>letter paper size. If you are using A4-sized paper, please close this</w:t>
+      </w:r>
+      <w:r>
+        <w:t xml:space="preserve"> file and download the file </w:t>
+      </w:r>
+      <w:r>
+        <w:t>“</w:t>
+      </w:r>
+      <w:r>
+        <w:t>MSW_A4_format</w:t>
+      </w:r>
+      <w:r>
+        <w:t>”.</w:t>
+      </w:r>
+    </w:p>
+    <w:p>
+      <w:pPr>
+        <w:pStyle w:val="BodyText"/>
+        <w:keepNext/>
+        <w:ind w:firstLine="0"/>
+      </w:pPr>
+      <w:r>
+        <w:rPr>
+          <w:noProof/>
+          <w:lang w:val="en-US" w:eastAsia="en-US"/>
+        </w:rPr>
+        <w:drawing>
+          <wp:inline distT="0" distB="0" distL="0" distR="0" wp14:anchorId="073057AC" wp14:editId="64A01AE1">
+            <wp:extent cx="3195955" cy="2457450"/>
+            <wp:effectExtent l="0" t="0" r="4445" b="0"/>
+            <wp:docPr id="3" name="Picture 3"/>
+            <wp:cNvGraphicFramePr>
+              <a:graphicFrameLocks xmlns:a="http://schemas.openxmlformats.org/drawingml/2006/main" noChangeAspect="1"/>
+            </wp:cNvGraphicFramePr>
+            <a:graphic xmlns:a="http://schemas.openxmlformats.org/drawingml/2006/main">
+              <a:graphicData uri="http://schemas.openxmlformats.org/drawingml/2006/picture">
+                <pic:pic xmlns:pic="http://schemas.openxmlformats.org/drawingml/2006/picture">
+                  <pic:nvPicPr>
+                    <pic:cNvPr id="3" name="decisiontree.png"/>
+                    <pic:cNvPicPr/>
+                  </pic:nvPicPr>
+                  <pic:blipFill>
+                    <a:blip r:embed="rId7" cstate="print">
+                      <a:extLst>
+                        <a:ext uri="{28A0092B-C50C-407E-A947-70E740481C1C}">
+                          <a14:useLocalDpi xmlns:a14="http://schemas.microsoft.com/office/drawing/2010/main" val="0"/>
+                        </a:ext>
+                      </a:extLst>
+                    </a:blip>
+                    <a:stretch>
+                      <a:fillRect/>
+                    </a:stretch>
+                  </pic:blipFill>
+                  <pic:spPr>
+                    <a:xfrm>
+                      <a:off x="0" y="0"/>
+                      <a:ext cx="3195955" cy="2457450"/>
+                    </a:xfrm>
+                    <a:prstGeom prst="rect">
+                      <a:avLst/>
+                    </a:prstGeom>
+                  </pic:spPr>
+                </pic:pic>
+              </a:graphicData>
+            </a:graphic>
+          </wp:inline>
+        </w:drawing>
+      </w:r>
+    </w:p>
+    <w:p>
+      <w:pPr>
+        <w:pStyle w:val="Caption"/>
+        <w:jc w:val="both"/>
+      </w:pPr>
+      <w:r>
+        <w:t xml:space="preserve">Figure </w:t>
+      </w:r>
+      <w:fldSimple w:instr=" SEQ Figure \* ARABIC ">
+        <w:r>
+          <w:rPr>
+            <w:noProof/>
+          </w:rPr>
+          <w:t>2</w:t>
+        </w:r>
+      </w:fldSimple>
+      <w:r>
+        <w:t>: Decision Tree (</w:t>
+      </w:r>
+      <w:proofErr w:type="spellStart"/>
+      <w:r>
+        <w:t>rpart</w:t>
+      </w:r>
+      <w:proofErr w:type="spellEnd"/>
       <w:r>
         <w:t>)</w:t>
       </w:r>
     </w:p>
     <w:p>
       <w:pPr>
-        <w:pStyle w:val="Heading1"/>
-      </w:pPr>
-      <w:r>
-        <w:t>Introduction (</w:t>
-      </w:r>
-      <w:r>
-        <w:rPr>
-          <w:rFonts w:eastAsia="MS Mincho"/>
-          <w:i/>
-        </w:rPr>
-        <w:t>Heading 1</w:t>
-      </w:r>
-      <w:r>
-        <w:t>)</w:t>
-      </w:r>
-    </w:p>
-    <w:p>
-      <w:pPr>
-        <w:pStyle w:val="BodyText"/>
-      </w:pPr>
-      <w:r>
-        <w:t xml:space="preserve">This template, </w:t>
-      </w:r>
-      <w:r>
-        <w:t>modified</w:t>
-      </w:r>
-      <w:r>
-        <w:t xml:space="preserve"> in MS Word 200</w:t>
-      </w:r>
-      <w:r>
-        <w:rPr>
-          <w:lang w:val="en-US"/>
-        </w:rPr>
-        <w:t>7</w:t>
-      </w:r>
-      <w:r>
-        <w:t xml:space="preserve"> and saved as </w:t>
-      </w:r>
-      <w:r>
-        <w:rPr>
-          <w:lang w:val="en-US"/>
-        </w:rPr>
-        <w:t xml:space="preserve">a </w:t>
-      </w:r>
-      <w:r>
-        <w:t>“Word 97-200</w:t>
-      </w:r>
-      <w:r>
-        <w:t>3</w:t>
-      </w:r>
-      <w:r>
-        <w:t xml:space="preserve"> </w:t>
-      </w:r>
-      <w:r>
-        <w:rPr>
-          <w:lang w:val="en-US"/>
-        </w:rPr>
-        <w:t>Document</w:t>
-      </w:r>
-      <w:r>
-        <w:t>” for the PC, provides authors with most of the formatting specifications needed for preparing electronic versions of their papers. All standard paper components have been specified for three reasons: (1) ease of use when formatting individual papers, (2) automatic compliance to electronic requirements that facilitate the concurrent or later production of electronic products, and (3) conformity of style throughout a conference proceedings. Margins, column widths, line spacing, and type styles are built-in; examples of the type styles are provided throughout this document and are identified in italic type, within parentheses, following the example. Some components, such as multi-leveled equations, graphics, and tables are not prescribed, although the various table text styles are provided. The formatter will need to create these components, incorporating the applicable criteria that follow.</w:t>
-      </w:r>
-    </w:p>
-    <w:p>
-      <w:pPr>
-        <w:pStyle w:val="Heading1"/>
-      </w:pPr>
-      <w:r>
-        <w:t>Ease of Use</w:t>
-      </w:r>
-    </w:p>
-    <w:p>
-      <w:pPr>
         <w:pStyle w:val="Heading2"/>
       </w:pPr>
       <w:r>
-        <w:t xml:space="preserve">Selecting a </w:t>
-      </w:r>
-      <w:r>
-        <w:t>Template</w:t>
-      </w:r>
-      <w:r>
-        <w:t xml:space="preserve"> (Heading 2)</w:t>
-      </w:r>
-    </w:p>
-    <w:p>
-      <w:pPr>
-        <w:pStyle w:val="BodyText"/>
-      </w:pPr>
-      <w:r>
-        <w:t>First, confirm that you have the correct template for your paper size. This template has been tailored for output on the US-letter paper size. If you are using A4-sized paper, please close this</w:t>
-      </w:r>
-      <w:r>
-        <w:t xml:space="preserve"> file and download the file </w:t>
-      </w:r>
-      <w:r>
-        <w:t>“</w:t>
-      </w:r>
-      <w:r>
-        <w:t>MSW_A4_format</w:t>
-      </w:r>
-      <w:r>
-        <w:t>”.</w:t>
-      </w:r>
-    </w:p>
-    <w:p>
-      <w:pPr>
-        <w:pStyle w:val="Heading2"/>
-      </w:pPr>
-      <w:r>
-        <w:t>Maintaining the Integrity of the Specifications</w:t>
+        <w:t>Random Forest</w:t>
       </w:r>
     </w:p>
     <w:p>
@@ -517,11 +434,21 @@
         <w:pStyle w:val="BodyText"/>
       </w:pPr>
       <w:r>
-        <w:t xml:space="preserve">The template is used to format your paper and style the text. All margins, column widths, line spaces, and text fonts are prescribed; please do not alter them. You may note peculiarities. For example, the head margin in this template measures proportionately more than is customary. This measurement and others are deliberate, using specifications that anticipate your paper as one part of the entire proceedings, and not as an </w:t>
-      </w:r>
-      <w:r>
-        <w:t>independent document. Please do not revise any of the current designations.</w:t>
-      </w:r>
+        <w:t>The template is used to format your paper and style the text. All margins, column widths, line spaces, and text fonts are prescribed; please do not alter them. You may note peculiarities. For example, the head margin in this template measures proportionately more than is customary. This measurement and others are deliberate, using specifications that anticipate your paper as one part of the entire proceedings, and not as an independent document. Please do not revise any of the current designations.</w:t>
+      </w:r>
+    </w:p>
+    <w:p>
+      <w:pPr>
+        <w:pStyle w:val="Heading2"/>
+      </w:pPr>
+      <w:bookmarkStart w:id="0" w:name="_GoBack"/>
+      <w:bookmarkEnd w:id="0"/>
+    </w:p>
+    <w:p>
+      <w:pPr>
+        <w:pStyle w:val="BodyText"/>
+        <w:ind w:firstLine="0"/>
+      </w:pPr>
     </w:p>
     <w:p>
       <w:pPr>
@@ -553,6 +480,7 @@
         <w:pStyle w:val="BodyText"/>
       </w:pPr>
       <w:r>
+        <w:lastRenderedPageBreak/>
         <w:t>Finally, complete content and organizational editing before formatting. Please take note of the following items when proofreading spelling and grammar:</w:t>
       </w:r>
     </w:p>
@@ -572,7 +500,23 @@
         <w:pStyle w:val="BodyText"/>
       </w:pPr>
       <w:r>
-        <w:t>Define abbreviations and acronyms the first time they are used in the text, even after they have been defined in the abstract. Abbreviations such as IEEE, SI, MKS, CGS, sc, dc, and rms do not have to be defined. Do not use abbreviations in the title or heads unless they are unavoidable.</w:t>
+        <w:t xml:space="preserve">Define abbreviations and acronyms the first time they are used in the text, even after they have been defined in the abstract. Abbreviations such as IEEE, SI, MKS, CGS, </w:t>
+      </w:r>
+      <w:proofErr w:type="spellStart"/>
+      <w:r>
+        <w:t>sc</w:t>
+      </w:r>
+      <w:proofErr w:type="spellEnd"/>
+      <w:r>
+        <w:t xml:space="preserve">, dc, and </w:t>
+      </w:r>
+      <w:proofErr w:type="spellStart"/>
+      <w:r>
+        <w:t>rms</w:t>
+      </w:r>
+      <w:proofErr w:type="spellEnd"/>
+      <w:r>
+        <w:t xml:space="preserve"> do not have to be defined. Do not use abbreviations in the title or heads unless they are unavoidable.</w:t>
       </w:r>
     </w:p>
     <w:p>
@@ -602,7 +546,15 @@
         <w:pStyle w:val="bulletlist"/>
       </w:pPr>
       <w:r>
-        <w:t>Avoid combining SI and CGS units, such as current in amperes and magnetic field in oersteds. This often leads to confusion because equations do not balance dimensionally. If you must use mixed units, clearly state the units for each quantity that you use in an equation.</w:t>
+        <w:t xml:space="preserve">Avoid combining SI and CGS units, such as current in amperes and magnetic field in </w:t>
+      </w:r>
+      <w:proofErr w:type="spellStart"/>
+      <w:r>
+        <w:t>oersteds</w:t>
+      </w:r>
+      <w:proofErr w:type="spellEnd"/>
+      <w:r>
+        <w:t>. This often leads to confusion because equations do not balance dimensionally. If you must use mixed units, clearly state the units for each quantity that you use in an equation.</w:t>
       </w:r>
     </w:p>
     <w:p>
@@ -610,7 +562,39 @@
         <w:pStyle w:val="bulletlist"/>
       </w:pPr>
       <w:r>
-        <w:t>Do not mix complete spellings and abbreviations of units: “Wb/m2” or “webers per square meter”, not “webers/m2”.  Spell out units when they appear in text: “. . . a few henries”, not “. . . a few H”.</w:t>
+        <w:t>Do not mix complete spellings and abbreviations of units: “</w:t>
+      </w:r>
+      <w:proofErr w:type="spellStart"/>
+      <w:r>
+        <w:t>Wb</w:t>
+      </w:r>
+      <w:proofErr w:type="spellEnd"/>
+      <w:r>
+        <w:t>/m2” or “</w:t>
+      </w:r>
+      <w:proofErr w:type="spellStart"/>
+      <w:r>
+        <w:t>webers</w:t>
+      </w:r>
+      <w:proofErr w:type="spellEnd"/>
+      <w:r>
+        <w:t xml:space="preserve"> per square meter”, not “</w:t>
+      </w:r>
+      <w:proofErr w:type="spellStart"/>
+      <w:r>
+        <w:t>webers</w:t>
+      </w:r>
+      <w:proofErr w:type="spellEnd"/>
+      <w:r>
+        <w:t xml:space="preserve">/m2”.  Spell out units when they appear in text: “. . . a few </w:t>
+      </w:r>
+      <w:proofErr w:type="spellStart"/>
+      <w:r>
+        <w:t>henries</w:t>
+      </w:r>
+      <w:proofErr w:type="spellEnd"/>
+      <w:r>
+        <w:t>”, not “. . . a few H”.</w:t>
       </w:r>
     </w:p>
     <w:p>
@@ -639,7 +623,6 @@
         <w:pStyle w:val="Heading2"/>
       </w:pPr>
       <w:r>
-        <w:lastRenderedPageBreak/>
         <w:t>Equations</w:t>
       </w:r>
     </w:p>
@@ -659,7 +642,15 @@
         </w:rPr>
       </w:pPr>
       <w:r>
-        <w:t>Number equations consecutively. Equation numbers, within parentheses, are to position flush right, as in (1), using a right tab stop. To make your equations more compact, you may use the solidus ( / ), the exp function, or appropriate exponents. Italicize Roman symbols for quantities and variables, but not Greek symbols. Use a long dash rather than a hyphen for a minus sign. Punctuate equations with commas or periods when they are part of a sentence, as in</w:t>
+        <w:t xml:space="preserve">Number equations consecutively. Equation numbers, within parentheses, are to position flush right, as in (1), using a right tab stop. To make your equations more compact, you may use the solidus ( / ), the </w:t>
+      </w:r>
+      <w:proofErr w:type="spellStart"/>
+      <w:r>
+        <w:t>exp</w:t>
+      </w:r>
+      <w:proofErr w:type="spellEnd"/>
+      <w:r>
+        <w:t xml:space="preserve"> function, or appropriate exponents. Italicize Roman symbols for quantities and variables, but not Greek symbols. Use a long dash rather than a hyphen for a minus sign. Punctuate equations with commas or periods when they are part of a sentence, as in</w:t>
       </w:r>
     </w:p>
     <w:p>
@@ -907,6 +898,7 @@
         <w:pStyle w:val="Heading4"/>
       </w:pPr>
       <w:r>
+        <w:lastRenderedPageBreak/>
         <w:t>Selection</w:t>
       </w:r>
       <w:r>
@@ -1042,7 +1034,6 @@
         <w:pStyle w:val="Heading2"/>
       </w:pPr>
       <w:r>
-        <w:lastRenderedPageBreak/>
         <w:t>Identify</w:t>
       </w:r>
       <w:r>
@@ -1095,7 +1086,13 @@
         <w:rPr>
           <w:i w:val="0"/>
         </w:rPr>
-        <w:t>Place figures and tables at the top and bottom of columns. Avoid placing them in the middle of columns. Large figures and tables may span across both columns. Figure captions should be below the figures; table heads should appear above the tables. Insert figures and tables after they are cited in the text. Use the abbreviation “Fig. 1”, even at the beginning of a sentence.</w:t>
+        <w:t xml:space="preserve">Place figures and tables at the top and bottom of columns. Avoid placing them in the middle of columns. Large figures and tables may span across both columns. Figure captions should be below the </w:t>
+      </w:r>
+      <w:r>
+        <w:rPr>
+          <w:i w:val="0"/>
+        </w:rPr>
+        <w:t>figures; table heads should appear above the tables. Insert figures and tables after they are cited in the text. Use the abbreviation “Fig. 1”, even at the beginning of a sentence.</w:t>
       </w:r>
     </w:p>
     <w:p>
@@ -1128,12 +1125,6 @@
         <w:gridCol w:w="900"/>
       </w:tblGrid>
       <w:tr>
-        <w:tblPrEx>
-          <w:tblCellMar>
-            <w:top w:w="0" w:type="dxa"/>
-            <w:bottom w:w="0" w:type="dxa"/>
-          </w:tblCellMar>
-        </w:tblPrEx>
         <w:trPr>
           <w:cantSplit/>
           <w:trHeight w:val="240"/>
@@ -1172,12 +1163,6 @@
         </w:tc>
       </w:tr>
       <w:tr>
-        <w:tblPrEx>
-          <w:tblCellMar>
-            <w:top w:w="0" w:type="dxa"/>
-            <w:bottom w:w="0" w:type="dxa"/>
-          </w:tblCellMar>
-        </w:tblPrEx>
         <w:trPr>
           <w:cantSplit/>
           <w:trHeight w:val="240"/>
@@ -1242,12 +1227,6 @@
         </w:tc>
       </w:tr>
       <w:tr>
-        <w:tblPrEx>
-          <w:tblCellMar>
-            <w:top w:w="0" w:type="dxa"/>
-            <w:bottom w:w="0" w:type="dxa"/>
-          </w:tblCellMar>
-        </w:tblPrEx>
         <w:trPr>
           <w:trHeight w:val="320"/>
           <w:jc w:val="center"/>
@@ -1396,10 +1375,7 @@
         <w:pStyle w:val="BodyText"/>
       </w:pPr>
       <w:r>
-        <w:t xml:space="preserve">Figure Labels: Use 8 point Times New Roman for Figure labels. Use words rather than symbols or abbreviations when writing Figure axis labels to avoid confusing the reader. As an example, write the quantity “Magnetization”, or “Magnetization, M”, not just “M”. If including units in the label, </w:t>
-      </w:r>
-      <w:r>
-        <w:t>present them within parentheses. Do not label axes only with units. In the example, write “Magnetization (A/m)” or “Magnetization {A[m(1)]}”, not just “A/m”. Do not label axes</w:t>
+        <w:t>Figure Labels: Use 8 point Times New Roman for Figure labels. Use words rather than symbols or abbreviations when writing Figure axis labels to avoid confusing the reader. As an example, write the quantity “Magnetization”, or “Magnetization, M”, not just “M”. If including units in the label, present them within parentheses. Do not label axes only with units. In the example, write “Magnetization (A/m)” or “Magnetization {A[m(1)]}”, not just “A/m”. Do not label axes</w:t>
       </w:r>
       <w:r>
         <w:t xml:space="preserve"> </w:t>
@@ -1451,6 +1427,7 @@
       <w:r>
         <w:t>”. Avoid the stilted expression “</w:t>
       </w:r>
+      <w:proofErr w:type="spellStart"/>
       <w:r>
         <w:rPr>
           <w:lang w:val="en-US"/>
@@ -1458,7 +1435,11 @@
         <w:t>o</w:t>
       </w:r>
       <w:r>
-        <w:t xml:space="preserve">ne of us (R. B. G.) thanks </w:t>
+        <w:t>ne</w:t>
+      </w:r>
+      <w:proofErr w:type="spellEnd"/>
+      <w:r>
+        <w:t xml:space="preserve"> of us (R. B. G.) thanks </w:t>
       </w:r>
       <w:r>
         <w:t>...</w:t>
@@ -1572,6 +1553,7 @@
         <w:ind w:left="354" w:hanging="354"/>
       </w:pPr>
       <w:r>
+        <w:lastRenderedPageBreak/>
         <mc:AlternateContent>
           <mc:Choice Requires="wps">
             <w:drawing>
@@ -2368,6 +2350,7 @@
         <w:strike w:val="0"/>
         <w:dstrike w:val="0"/>
         <w:vanish w:val="0"/>
+        <w:color w:val="000000"/>
         <w:sz w:val="16"/>
         <w:szCs w:val="16"/>
         <w:vertAlign w:val="superscript"/>
@@ -2379,11 +2362,6 @@
           <w14:prstDash w14:val="solid"/>
           <w14:bevel/>
         </w14:textOutline>
-        <w14:textFill>
-          <w14:solidFill>
-            <w14:srgbClr w14:val="000000"/>
-          </w14:solidFill>
-        </w14:textFill>
       </w:rPr>
     </w:lvl>
     <w:lvl w:ilvl="1" w:tplc="04090019">
@@ -3286,6 +3264,50 @@
     <w:lsdException w:name="Subtitle" w:qFormat="1"/>
     <w:lsdException w:name="Strong" w:qFormat="1"/>
     <w:lsdException w:name="Emphasis" w:qFormat="1"/>
+    <w:lsdException w:name="Normal Table" w:semiHidden="1" w:unhideWhenUsed="1"/>
+    <w:lsdException w:name="Table Simple 1" w:semiHidden="1" w:unhideWhenUsed="1"/>
+    <w:lsdException w:name="Table Simple 2" w:semiHidden="1" w:unhideWhenUsed="1"/>
+    <w:lsdException w:name="Table Simple 3" w:semiHidden="1" w:unhideWhenUsed="1"/>
+    <w:lsdException w:name="Table Classic 1" w:semiHidden="1" w:unhideWhenUsed="1"/>
+    <w:lsdException w:name="Table Classic 2" w:semiHidden="1" w:unhideWhenUsed="1"/>
+    <w:lsdException w:name="Table Classic 3" w:semiHidden="1" w:unhideWhenUsed="1"/>
+    <w:lsdException w:name="Table Classic 4" w:semiHidden="1" w:unhideWhenUsed="1"/>
+    <w:lsdException w:name="Table Colorful 1" w:semiHidden="1" w:unhideWhenUsed="1"/>
+    <w:lsdException w:name="Table Colorful 2" w:semiHidden="1" w:unhideWhenUsed="1"/>
+    <w:lsdException w:name="Table Colorful 3" w:semiHidden="1" w:unhideWhenUsed="1"/>
+    <w:lsdException w:name="Table Columns 1" w:semiHidden="1" w:unhideWhenUsed="1"/>
+    <w:lsdException w:name="Table Columns 2" w:semiHidden="1" w:unhideWhenUsed="1"/>
+    <w:lsdException w:name="Table Columns 3" w:semiHidden="1" w:unhideWhenUsed="1"/>
+    <w:lsdException w:name="Table Columns 4" w:semiHidden="1" w:unhideWhenUsed="1"/>
+    <w:lsdException w:name="Table Columns 5" w:semiHidden="1" w:unhideWhenUsed="1"/>
+    <w:lsdException w:name="Table Grid 1" w:semiHidden="1" w:unhideWhenUsed="1"/>
+    <w:lsdException w:name="Table Grid 2" w:semiHidden="1" w:unhideWhenUsed="1"/>
+    <w:lsdException w:name="Table Grid 3" w:semiHidden="1" w:unhideWhenUsed="1"/>
+    <w:lsdException w:name="Table Grid 4" w:semiHidden="1" w:unhideWhenUsed="1"/>
+    <w:lsdException w:name="Table Grid 5" w:semiHidden="1" w:unhideWhenUsed="1"/>
+    <w:lsdException w:name="Table Grid 6" w:semiHidden="1" w:unhideWhenUsed="1"/>
+    <w:lsdException w:name="Table Grid 7" w:semiHidden="1" w:unhideWhenUsed="1"/>
+    <w:lsdException w:name="Table Grid 8" w:semiHidden="1" w:unhideWhenUsed="1"/>
+    <w:lsdException w:name="Table List 1" w:semiHidden="1" w:unhideWhenUsed="1"/>
+    <w:lsdException w:name="Table List 2" w:semiHidden="1" w:unhideWhenUsed="1"/>
+    <w:lsdException w:name="Table List 3" w:semiHidden="1" w:unhideWhenUsed="1"/>
+    <w:lsdException w:name="Table List 4" w:semiHidden="1" w:unhideWhenUsed="1"/>
+    <w:lsdException w:name="Table List 5" w:semiHidden="1" w:unhideWhenUsed="1"/>
+    <w:lsdException w:name="Table List 6" w:semiHidden="1" w:unhideWhenUsed="1"/>
+    <w:lsdException w:name="Table List 7" w:semiHidden="1" w:unhideWhenUsed="1"/>
+    <w:lsdException w:name="Table List 8" w:semiHidden="1" w:unhideWhenUsed="1"/>
+    <w:lsdException w:name="Table 3D effects 1" w:semiHidden="1" w:unhideWhenUsed="1"/>
+    <w:lsdException w:name="Table 3D effects 2" w:semiHidden="1" w:unhideWhenUsed="1"/>
+    <w:lsdException w:name="Table 3D effects 3" w:semiHidden="1" w:unhideWhenUsed="1"/>
+    <w:lsdException w:name="Table Contemporary" w:semiHidden="1" w:unhideWhenUsed="1"/>
+    <w:lsdException w:name="Table Elegant" w:semiHidden="1" w:unhideWhenUsed="1"/>
+    <w:lsdException w:name="Table Professional" w:semiHidden="1" w:unhideWhenUsed="1"/>
+    <w:lsdException w:name="Table Subtle 1" w:semiHidden="1" w:unhideWhenUsed="1"/>
+    <w:lsdException w:name="Table Subtle 2" w:semiHidden="1" w:unhideWhenUsed="1"/>
+    <w:lsdException w:name="Table Web 1" w:semiHidden="1" w:unhideWhenUsed="1"/>
+    <w:lsdException w:name="Table Web 2" w:semiHidden="1" w:unhideWhenUsed="1"/>
+    <w:lsdException w:name="Table Web 3" w:semiHidden="1" w:unhideWhenUsed="1"/>
+    <w:lsdException w:name="Table Theme" w:semiHidden="1" w:unhideWhenUsed="1"/>
     <w:lsdException w:name="Placeholder Text" w:semiHidden="1" w:uiPriority="99"/>
     <w:lsdException w:name="No Spacing" w:uiPriority="1" w:qFormat="1"/>
     <w:lsdException w:name="Light Shading" w:uiPriority="60"/>
@@ -3627,10 +3649,15 @@
   </w:style>
   <w:style w:type="character" w:default="1" w:styleId="DefaultParagraphFont">
     <w:name w:val="Default Paragraph Font"/>
+    <w:uiPriority w:val="1"/>
+    <w:semiHidden/>
+    <w:unhideWhenUsed/>
   </w:style>
   <w:style w:type="table" w:default="1" w:styleId="TableNormal">
     <w:name w:val="Normal Table"/>
+    <w:uiPriority w:val="99"/>
     <w:semiHidden/>
+    <w:unhideWhenUsed/>
     <w:tblPr>
       <w:tblInd w:w="0" w:type="dxa"/>
       <w:tblCellMar>
@@ -3643,7 +3670,9 @@
   </w:style>
   <w:style w:type="numbering" w:default="1" w:styleId="NoList">
     <w:name w:val="No List"/>
+    <w:uiPriority w:val="99"/>
     <w:semiHidden/>
+    <w:unhideWhenUsed/>
   </w:style>
   <w:style w:type="paragraph" w:customStyle="1" w:styleId="Abstract">
     <w:name w:val="Abstract"/>
@@ -3898,6 +3927,24 @@
     </w:pPr>
     <w:rPr>
       <w:i/>
+    </w:rPr>
+  </w:style>
+  <w:style w:type="paragraph" w:styleId="Caption">
+    <w:name w:val="caption"/>
+    <w:basedOn w:val="Normal"/>
+    <w:next w:val="Normal"/>
+    <w:unhideWhenUsed/>
+    <w:qFormat/>
+    <w:rsid w:val="00BD7F01"/>
+    <w:pPr>
+      <w:spacing w:after="200"/>
+    </w:pPr>
+    <w:rPr>
+      <w:i/>
+      <w:iCs/>
+      <w:color w:val="44546A" w:themeColor="text2"/>
+      <w:sz w:val="18"/>
+      <w:szCs w:val="18"/>
     </w:rPr>
   </w:style>
 </w:styles>
@@ -4169,7 +4216,7 @@
 </file>
 
 <file path=customXml/itemProps1.xml><?xml version="1.0" encoding="utf-8"?>
-<ds:datastoreItem xmlns:ds="http://schemas.openxmlformats.org/officeDocument/2006/customXml" ds:itemID="{D107D10F-C5BF-4703-AD93-CCEA5F941832}">
+<ds:datastoreItem xmlns:ds="http://schemas.openxmlformats.org/officeDocument/2006/customXml" ds:itemID="{59390F8C-A22F-40E1-8750-4E79D34BB046}">
   <ds:schemaRefs>
     <ds:schemaRef ds:uri="http://schemas.openxmlformats.org/officeDocument/2006/bibliography"/>
   </ds:schemaRefs>

</xml_diff>